<commit_message>
Final Labor Cost Schedule
</commit_message>
<xml_diff>
--- a/docs/Labor Cost Schedule/Labor-Cost-Schedule Team 1.12 compiled.docx
+++ b/docs/Labor Cost Schedule/Labor-Cost-Schedule Team 1.12 compiled.docx
@@ -82,7 +82,19 @@
           <w:sz w:val="36"/>
           <w:szCs w:val="36"/>
         </w:rPr>
-        <w:t>Labor</w:t>
+        <w:t>Lab</w:t>
+      </w:r>
+      <w:bookmarkStart w:id="0" w:name="_GoBack"/>
+      <w:bookmarkEnd w:id="0"/>
+      <w:r>
+        <w:rPr>
+          <w:rFonts w:cs="Arial"/>
+          <w:b/>
+          <w:smallCaps/>
+          <w:sz w:val="36"/>
+          <w:szCs w:val="36"/>
+        </w:rPr>
+        <w:t>or</w:t>
       </w:r>
       <w:proofErr w:type="spellEnd"/>
       <w:r>
@@ -1031,7 +1043,7 @@
                 <w:noProof/>
                 <w:webHidden/>
               </w:rPr>
-              <w:t>7</w:t>
+              <w:t>6</w:t>
             </w:r>
             <w:r>
               <w:rPr>
@@ -1113,7 +1125,7 @@
               <w:rPr>
                 <w:webHidden/>
               </w:rPr>
-              <w:t>8</w:t>
+              <w:t>7</w:t>
             </w:r>
             <w:r>
               <w:rPr>
@@ -1204,7 +1216,7 @@
                 <w:noProof/>
                 <w:webHidden/>
               </w:rPr>
-              <w:t>8</w:t>
+              <w:t>7</w:t>
             </w:r>
             <w:r>
               <w:rPr>
@@ -1296,7 +1308,7 @@
                 <w:noProof/>
                 <w:webHidden/>
               </w:rPr>
-              <w:t>8</w:t>
+              <w:t>7</w:t>
             </w:r>
             <w:r>
               <w:rPr>
@@ -1378,7 +1390,7 @@
               <w:rPr>
                 <w:webHidden/>
               </w:rPr>
-              <w:t>8</w:t>
+              <w:t>7</w:t>
             </w:r>
             <w:r>
               <w:rPr>
@@ -1459,7 +1471,7 @@
               <w:rPr>
                 <w:webHidden/>
               </w:rPr>
-              <w:t>9</w:t>
+              <w:t>8</w:t>
             </w:r>
             <w:r>
               <w:rPr>
@@ -1789,8 +1801,8 @@
           <w:szCs w:val="36"/>
         </w:rPr>
       </w:pPr>
-      <w:bookmarkStart w:id="0" w:name="_Toc433108655"/>
-      <w:bookmarkStart w:id="1" w:name="_Toc530388033"/>
+      <w:bookmarkStart w:id="1" w:name="_Toc433108655"/>
+      <w:bookmarkStart w:id="2" w:name="_Toc530388033"/>
       <w:r>
         <w:rPr>
           <w:rFonts w:cs="Arial"/>
@@ -1810,8 +1822,8 @@
         </w:rPr>
         <w:t xml:space="preserve"> &amp; Summary</w:t>
       </w:r>
-      <w:bookmarkEnd w:id="0"/>
       <w:bookmarkEnd w:id="1"/>
+      <w:bookmarkEnd w:id="2"/>
       <w:r>
         <w:rPr>
           <w:rFonts w:cs="Arial"/>
@@ -1971,8 +1983,8 @@
           <w:szCs w:val="36"/>
         </w:rPr>
       </w:pPr>
-      <w:bookmarkStart w:id="2" w:name="_Toc433108656"/>
-      <w:bookmarkStart w:id="3" w:name="_Toc530388034"/>
+      <w:bookmarkStart w:id="3" w:name="_Toc433108656"/>
+      <w:bookmarkStart w:id="4" w:name="_Toc530388034"/>
       <w:r>
         <w:rPr>
           <w:rFonts w:cs="Arial"/>
@@ -1982,8 +1994,8 @@
         </w:rPr>
         <w:t>Labor</w:t>
       </w:r>
-      <w:bookmarkEnd w:id="2"/>
       <w:bookmarkEnd w:id="3"/>
+      <w:bookmarkEnd w:id="4"/>
     </w:p>
     <w:p>
       <w:pPr>
@@ -1992,8 +2004,8 @@
           <w:rFonts w:cs="Arial"/>
         </w:rPr>
       </w:pPr>
-      <w:bookmarkStart w:id="4" w:name="_Toc433108657"/>
-      <w:bookmarkStart w:id="5" w:name="_Toc530388035"/>
+      <w:bookmarkStart w:id="5" w:name="_Toc433108657"/>
+      <w:bookmarkStart w:id="6" w:name="_Toc530388035"/>
       <w:proofErr w:type="spellStart"/>
       <w:r>
         <w:rPr>
@@ -2008,8 +2020,8 @@
         </w:rPr>
         <w:t xml:space="preserve"> Categories</w:t>
       </w:r>
-      <w:bookmarkEnd w:id="4"/>
       <w:bookmarkEnd w:id="5"/>
+      <w:bookmarkEnd w:id="6"/>
     </w:p>
     <w:p>
       <w:pPr>
@@ -2766,8 +2778,8 @@
           <w:rFonts w:cs="Arial"/>
         </w:rPr>
       </w:pPr>
-      <w:bookmarkStart w:id="6" w:name="_Toc433108658"/>
-      <w:bookmarkStart w:id="7" w:name="_Toc530388036"/>
+      <w:bookmarkStart w:id="7" w:name="_Toc433108658"/>
+      <w:bookmarkStart w:id="8" w:name="_Toc530388036"/>
       <w:proofErr w:type="spellStart"/>
       <w:r>
         <w:rPr>
@@ -2788,8 +2800,8 @@
         </w:rPr>
         <w:t>Rates</w:t>
       </w:r>
-      <w:bookmarkEnd w:id="6"/>
       <w:bookmarkEnd w:id="7"/>
+      <w:bookmarkEnd w:id="8"/>
     </w:p>
     <w:p>
       <w:pPr>
@@ -3622,119 +3634,6 @@
               <w:rPr>
                 <w:rFonts w:cs="Arial"/>
               </w:rPr>
-              <w:t>Consulting</w:t>
-            </w:r>
-          </w:p>
-        </w:tc>
-        <w:tc>
-          <w:tcPr>
-            <w:tcW w:w="1652" w:type="dxa"/>
-          </w:tcPr>
-          <w:p>
-            <w:pPr>
-              <w:rPr>
-                <w:rFonts w:cs="Arial"/>
-              </w:rPr>
-            </w:pPr>
-            <w:r>
-              <w:rPr>
-                <w:rFonts w:cs="Arial"/>
-              </w:rPr>
-              <w:t>------</w:t>
-            </w:r>
-          </w:p>
-        </w:tc>
-        <w:tc>
-          <w:tcPr>
-            <w:tcW w:w="4971" w:type="dxa"/>
-          </w:tcPr>
-          <w:p>
-            <w:pPr>
-              <w:rPr>
-                <w:rFonts w:cs="Arial"/>
-              </w:rPr>
-            </w:pPr>
-            <w:r>
-              <w:rPr>
-                <w:rFonts w:cs="Arial"/>
-              </w:rPr>
-              <w:t>Not needed</w:t>
-            </w:r>
-          </w:p>
-        </w:tc>
-      </w:tr>
-      <w:tr>
-        <w:tc>
-          <w:tcPr>
-            <w:tcW w:w="2285" w:type="dxa"/>
-          </w:tcPr>
-          <w:p>
-            <w:pPr>
-              <w:rPr>
-                <w:rFonts w:cs="Arial"/>
-              </w:rPr>
-            </w:pPr>
-            <w:r>
-              <w:rPr>
-                <w:rFonts w:cs="Arial"/>
-              </w:rPr>
-              <w:t>Contractor</w:t>
-            </w:r>
-          </w:p>
-        </w:tc>
-        <w:tc>
-          <w:tcPr>
-            <w:tcW w:w="1652" w:type="dxa"/>
-          </w:tcPr>
-          <w:p>
-            <w:pPr>
-              <w:rPr>
-                <w:rFonts w:cs="Arial"/>
-              </w:rPr>
-            </w:pPr>
-            <w:r>
-              <w:rPr>
-                <w:rFonts w:cs="Arial"/>
-              </w:rPr>
-              <w:t>------</w:t>
-            </w:r>
-          </w:p>
-        </w:tc>
-        <w:tc>
-          <w:tcPr>
-            <w:tcW w:w="4971" w:type="dxa"/>
-          </w:tcPr>
-          <w:p>
-            <w:pPr>
-              <w:rPr>
-                <w:rFonts w:cs="Arial"/>
-              </w:rPr>
-            </w:pPr>
-            <w:r>
-              <w:rPr>
-                <w:rFonts w:cs="Arial"/>
-              </w:rPr>
-              <w:t>Not needed</w:t>
-            </w:r>
-          </w:p>
-        </w:tc>
-      </w:tr>
-      <w:tr>
-        <w:tc>
-          <w:tcPr>
-            <w:tcW w:w="2285" w:type="dxa"/>
-          </w:tcPr>
-          <w:p>
-            <w:pPr>
-              <w:rPr>
-                <w:rFonts w:cs="Arial"/>
-              </w:rPr>
-            </w:pPr>
-            <w:r>
-              <w:rPr>
-                <w:rFonts w:cs="Arial"/>
-              </w:rPr>
-              <w:lastRenderedPageBreak/>
               <w:t xml:space="preserve">Janitor </w:t>
             </w:r>
           </w:p>
@@ -3808,7 +3707,7 @@
           <w:rFonts w:cs="Arial"/>
         </w:rPr>
       </w:pPr>
-      <w:bookmarkStart w:id="8" w:name="_Toc530388037"/>
+      <w:bookmarkStart w:id="9" w:name="_Toc530388037"/>
       <w:r>
         <w:rPr>
           <w:rFonts w:cs="Arial"/>
@@ -3823,7 +3722,7 @@
         </w:rPr>
         <w:t>Labor</w:t>
       </w:r>
-      <w:bookmarkEnd w:id="8"/>
+      <w:bookmarkEnd w:id="9"/>
       <w:proofErr w:type="spellEnd"/>
     </w:p>
     <w:p>
@@ -3925,13 +3824,13 @@
           <w:szCs w:val="36"/>
         </w:rPr>
       </w:pPr>
-      <w:bookmarkStart w:id="9" w:name="_Toc260941783"/>
-      <w:bookmarkStart w:id="10" w:name="_Toc261333360"/>
-      <w:bookmarkStart w:id="11" w:name="_Toc334864264"/>
-      <w:bookmarkStart w:id="12" w:name="_Toc338160530"/>
-      <w:bookmarkStart w:id="13" w:name="_Toc338666551"/>
-      <w:bookmarkStart w:id="14" w:name="_Toc433108660"/>
-      <w:bookmarkStart w:id="15" w:name="_Toc530388038"/>
+      <w:bookmarkStart w:id="10" w:name="_Toc260941783"/>
+      <w:bookmarkStart w:id="11" w:name="_Toc261333360"/>
+      <w:bookmarkStart w:id="12" w:name="_Toc334864264"/>
+      <w:bookmarkStart w:id="13" w:name="_Toc338160530"/>
+      <w:bookmarkStart w:id="14" w:name="_Toc338666551"/>
+      <w:bookmarkStart w:id="15" w:name="_Toc433108660"/>
+      <w:bookmarkStart w:id="16" w:name="_Toc530388038"/>
       <w:r>
         <w:rPr>
           <w:rFonts w:cs="Arial"/>
@@ -3950,13 +3849,13 @@
         </w:rPr>
         <w:t>als</w:t>
       </w:r>
-      <w:bookmarkEnd w:id="9"/>
       <w:bookmarkEnd w:id="10"/>
       <w:bookmarkEnd w:id="11"/>
       <w:bookmarkEnd w:id="12"/>
       <w:bookmarkEnd w:id="13"/>
       <w:bookmarkEnd w:id="14"/>
       <w:bookmarkEnd w:id="15"/>
+      <w:bookmarkEnd w:id="16"/>
     </w:p>
     <w:p>
       <w:pPr>
@@ -3965,16 +3864,16 @@
           <w:rFonts w:cs="Arial"/>
         </w:rPr>
       </w:pPr>
-      <w:bookmarkStart w:id="16" w:name="_Toc433108661"/>
-      <w:bookmarkStart w:id="17" w:name="_Toc530388039"/>
+      <w:bookmarkStart w:id="17" w:name="_Toc433108661"/>
+      <w:bookmarkStart w:id="18" w:name="_Toc530388039"/>
       <w:r>
         <w:rPr>
           <w:rFonts w:cs="Arial"/>
         </w:rPr>
         <w:t>Capital Expenses</w:t>
       </w:r>
-      <w:bookmarkEnd w:id="16"/>
       <w:bookmarkEnd w:id="17"/>
+      <w:bookmarkEnd w:id="18"/>
     </w:p>
     <w:p>
       <w:pPr>
@@ -4359,16 +4258,16 @@
           <w:rFonts w:cs="Arial"/>
         </w:rPr>
       </w:pPr>
-      <w:bookmarkStart w:id="18" w:name="_Toc433108662"/>
-      <w:bookmarkStart w:id="19" w:name="_Toc530388040"/>
+      <w:bookmarkStart w:id="19" w:name="_Toc433108662"/>
+      <w:bookmarkStart w:id="20" w:name="_Toc530388040"/>
       <w:r>
         <w:rPr>
           <w:rFonts w:cs="Arial"/>
         </w:rPr>
         <w:t>Non-Capital Expenses</w:t>
       </w:r>
-      <w:bookmarkEnd w:id="18"/>
       <w:bookmarkEnd w:id="19"/>
+      <w:bookmarkEnd w:id="20"/>
     </w:p>
     <w:p>
       <w:pPr>
@@ -4968,6 +4867,13 @@
               </w:rPr>
               <w:t>$136</w:t>
             </w:r>
+            <w:r>
+              <w:rPr>
+                <w:rFonts w:cs="Arial"/>
+                <w:b/>
+              </w:rPr>
+              <w:t>0</w:t>
+            </w:r>
           </w:p>
         </w:tc>
       </w:tr>
@@ -5005,8 +4911,8 @@
           <w:szCs w:val="36"/>
         </w:rPr>
       </w:pPr>
-      <w:bookmarkStart w:id="20" w:name="_Toc433108663"/>
-      <w:bookmarkStart w:id="21" w:name="_Toc530388041"/>
+      <w:bookmarkStart w:id="21" w:name="_Toc433108663"/>
+      <w:bookmarkStart w:id="22" w:name="_Toc530388041"/>
       <w:r>
         <w:rPr>
           <w:rFonts w:cs="Arial"/>
@@ -5016,17 +4922,15 @@
         </w:rPr>
         <w:t>Total Project Cost</w:t>
       </w:r>
-      <w:bookmarkEnd w:id="20"/>
       <w:bookmarkEnd w:id="21"/>
-    </w:p>
-    <w:p>
-      <w:pPr>
-        <w:rPr>
-          <w:rFonts w:cs="Arial"/>
-        </w:rPr>
-      </w:pPr>
-      <w:bookmarkStart w:id="22" w:name="_GoBack"/>
       <w:bookmarkEnd w:id="22"/>
+    </w:p>
+    <w:p>
+      <w:pPr>
+        <w:rPr>
+          <w:rFonts w:cs="Arial"/>
+        </w:rPr>
+      </w:pPr>
     </w:p>
     <w:tbl>
       <w:tblPr>
@@ -5303,9 +5207,26 @@
           <w:sz w:val="36"/>
           <w:szCs w:val="36"/>
         </w:rPr>
+        <w:sectPr>
+          <w:pgSz w:w="12240" w:h="15840" w:code="1"/>
+          <w:pgMar w:top="1440" w:right="1440" w:bottom="1440" w:left="1440" w:header="720" w:footer="720" w:gutter="0"/>
+          <w:cols w:space="720"/>
+          <w:docGrid w:linePitch="326"/>
+        </w:sectPr>
       </w:pPr>
       <w:bookmarkStart w:id="23" w:name="_Toc433108664"/>
       <w:bookmarkStart w:id="24" w:name="_Toc530388042"/>
+    </w:p>
+    <w:p>
+      <w:pPr>
+        <w:pStyle w:val="Heading1"/>
+        <w:rPr>
+          <w:rFonts w:cs="Arial"/>
+          <w:b/>
+          <w:sz w:val="36"/>
+          <w:szCs w:val="36"/>
+        </w:rPr>
+      </w:pPr>
       <w:r>
         <w:rPr>
           <w:rFonts w:cs="Arial"/>
@@ -5322,129 +5243,88 @@
     <w:p>
       <w:pPr>
         <w:rPr>
-          <w:rFonts w:cs="Arial"/>
-          <w:i/>
+          <w:lang w:val="en-US"/>
+        </w:rPr>
+      </w:pPr>
+    </w:p>
+    <w:p>
+      <w:pPr>
+        <w:rPr>
+          <w:lang w:val="en-US"/>
+        </w:rPr>
+      </w:pPr>
+      <w:r>
+        <w:rPr>
+          <w:noProof/>
+        </w:rPr>
+        <w:drawing>
+          <wp:anchor distT="0" distB="0" distL="114300" distR="114300" simplePos="0" relativeHeight="251658240" behindDoc="1" locked="0" layoutInCell="1" allowOverlap="1" wp14:anchorId="2F9400D2" wp14:editId="7FCC39EE">
+            <wp:simplePos x="0" y="0"/>
+            <wp:positionH relativeFrom="page">
+              <wp:align>left</wp:align>
+            </wp:positionH>
+            <wp:positionV relativeFrom="paragraph">
+              <wp:posOffset>174419</wp:posOffset>
+            </wp:positionV>
+            <wp:extent cx="10033977" cy="5096510"/>
+            <wp:effectExtent l="0" t="0" r="5715" b="8890"/>
+            <wp:wrapNone/>
+            <wp:docPr id="1" name="Picture 1"/>
+            <wp:cNvGraphicFramePr>
+              <a:graphicFrameLocks xmlns:a="http://schemas.openxmlformats.org/drawingml/2006/main" noChangeAspect="1"/>
+            </wp:cNvGraphicFramePr>
+            <a:graphic xmlns:a="http://schemas.openxmlformats.org/drawingml/2006/main">
+              <a:graphicData uri="http://schemas.openxmlformats.org/drawingml/2006/picture">
+                <pic:pic xmlns:pic="http://schemas.openxmlformats.org/drawingml/2006/picture">
+                  <pic:nvPicPr>
+                    <pic:cNvPr id="1" name=""/>
+                    <pic:cNvPicPr/>
+                  </pic:nvPicPr>
+                  <pic:blipFill>
+                    <a:blip r:embed="rId11">
+                      <a:extLst>
+                        <a:ext uri="{28A0092B-C50C-407E-A947-70E740481C1C}">
+                          <a14:useLocalDpi xmlns:a14="http://schemas.microsoft.com/office/drawing/2010/main" val="0"/>
+                        </a:ext>
+                      </a:extLst>
+                    </a:blip>
+                    <a:stretch>
+                      <a:fillRect/>
+                    </a:stretch>
+                  </pic:blipFill>
+                  <pic:spPr>
+                    <a:xfrm>
+                      <a:off x="0" y="0"/>
+                      <a:ext cx="10033977" cy="5096510"/>
+                    </a:xfrm>
+                    <a:prstGeom prst="rect">
+                      <a:avLst/>
+                    </a:prstGeom>
+                  </pic:spPr>
+                </pic:pic>
+              </a:graphicData>
+            </a:graphic>
+            <wp14:sizeRelH relativeFrom="margin">
+              <wp14:pctWidth>0</wp14:pctWidth>
+            </wp14:sizeRelH>
+          </wp:anchor>
+        </w:drawing>
+      </w:r>
+    </w:p>
+    <w:p>
+      <w:pPr>
+        <w:rPr>
+          <w:rFonts w:cs="Arial"/>
           <w:color w:val="FF0000"/>
         </w:rPr>
-      </w:pPr>
-      <w:r>
-        <w:rPr>
-          <w:rFonts w:cs="Arial"/>
-          <w:i/>
-          <w:color w:val="FF0000"/>
-        </w:rPr>
-        <w:t xml:space="preserve">The project schedule is your Gantt Chart created in Microsoft Project.  </w:t>
-      </w:r>
-      <w:r>
-        <w:rPr>
-          <w:rFonts w:cs="Arial"/>
-          <w:i/>
-          <w:color w:val="FF0000"/>
-          <w:u w:val="single"/>
-        </w:rPr>
-        <w:t>It should start with the formation of your team and end with the completion of your project</w:t>
-      </w:r>
-      <w:r>
-        <w:rPr>
-          <w:rFonts w:cs="Arial"/>
-          <w:i/>
-          <w:color w:val="FF0000"/>
-        </w:rPr>
-        <w:t xml:space="preserve">.  </w:t>
-      </w:r>
-    </w:p>
-    <w:p>
-      <w:pPr>
-        <w:rPr>
-          <w:rFonts w:cs="Arial"/>
-          <w:i/>
-          <w:color w:val="FF0000"/>
-        </w:rPr>
-      </w:pPr>
-      <w:r>
-        <w:rPr>
-          <w:rFonts w:cs="Arial"/>
-          <w:i/>
-          <w:color w:val="FF0000"/>
-        </w:rPr>
-        <w:t xml:space="preserve">It must be READABLE! A detailed Gantt Chart will probably need to be presented in landscape view at least; </w:t>
-      </w:r>
-      <w:r>
-        <w:rPr>
-          <w:rFonts w:cs="Arial"/>
-          <w:i/>
-          <w:color w:val="FF0000"/>
-          <w:u w:val="single"/>
-        </w:rPr>
-        <w:t>use</w:t>
-      </w:r>
-      <w:r>
-        <w:rPr>
-          <w:rFonts w:cs="Arial"/>
-          <w:i/>
-          <w:color w:val="FF0000"/>
-          <w:u w:val="single"/>
-        </w:rPr>
-        <w:t xml:space="preserve"> 11” x 17” paper</w:t>
-      </w:r>
-      <w:r>
-        <w:rPr>
-          <w:rFonts w:cs="Arial"/>
-          <w:i/>
-          <w:color w:val="FF0000"/>
-        </w:rPr>
-        <w:t>.</w:t>
-      </w:r>
-    </w:p>
-    <w:p>
-      <w:pPr>
-        <w:rPr>
-          <w:rFonts w:cs="Arial"/>
-          <w:i/>
-          <w:color w:val="FF0000"/>
-        </w:rPr>
-      </w:pPr>
-    </w:p>
-    <w:p>
-      <w:pPr>
-        <w:rPr>
-          <w:rFonts w:cs="Arial"/>
-          <w:i/>
-          <w:color w:val="FF0000"/>
-        </w:rPr>
-      </w:pPr>
-      <w:r>
-        <w:rPr>
-          <w:rFonts w:cs="Arial"/>
-          <w:i/>
-          <w:color w:val="FF0000"/>
-        </w:rPr>
-        <w:t>See the Primer and “Links to Gantt Chart Tutorials” documents for instruction.</w:t>
-      </w:r>
-    </w:p>
-    <w:p>
-      <w:pPr>
-        <w:rPr>
-          <w:rFonts w:cs="Arial"/>
-          <w:color w:val="FF0000"/>
-        </w:rPr>
-      </w:pPr>
-    </w:p>
-    <w:p>
-      <w:pPr>
-        <w:rPr>
-          <w:rFonts w:cs="Arial"/>
-          <w:color w:val="FF0000"/>
-        </w:rPr>
-      </w:pPr>
-    </w:p>
-    <w:p>
-      <w:pPr>
-        <w:rPr>
-          <w:rFonts w:cs="Arial"/>
-          <w:color w:val="FF0000"/>
-        </w:rPr>
-      </w:pPr>
+        <w:sectPr>
+          <w:pgSz w:w="15840" w:h="12240" w:orient="landscape" w:code="1"/>
+          <w:pgMar w:top="1440" w:right="1440" w:bottom="1440" w:left="1440" w:header="720" w:footer="720" w:gutter="0"/>
+          <w:cols w:space="720"/>
+          <w:docGrid w:linePitch="326"/>
+        </w:sectPr>
+      </w:pPr>
+      <w:bookmarkStart w:id="25" w:name="_Toc530388043"/>
     </w:p>
     <w:p>
       <w:pPr>
@@ -5456,7 +5336,6 @@
           <w:szCs w:val="36"/>
         </w:rPr>
       </w:pPr>
-      <w:bookmarkStart w:id="25" w:name="_Toc530388043"/>
       <w:r>
         <w:rPr>
           <w:rFonts w:cs="Arial"/>
@@ -5464,6 +5343,7 @@
           <w:sz w:val="36"/>
           <w:szCs w:val="36"/>
         </w:rPr>
+        <w:lastRenderedPageBreak/>
         <w:t>Approvals</w:t>
       </w:r>
       <w:bookmarkEnd w:id="25"/>
@@ -6832,6 +6712,7 @@
     <w:lsdException w:name="HTML Sample" w:semiHidden="1" w:unhideWhenUsed="1"/>
     <w:lsdException w:name="HTML Typewriter" w:semiHidden="1" w:unhideWhenUsed="1"/>
     <w:lsdException w:name="HTML Variable" w:semiHidden="1" w:unhideWhenUsed="1"/>
+    <w:lsdException w:name="Normal Table" w:semiHidden="1" w:unhideWhenUsed="1"/>
     <w:lsdException w:name="annotation subject" w:semiHidden="1" w:unhideWhenUsed="1"/>
     <w:lsdException w:name="No List" w:semiHidden="1" w:unhideWhenUsed="1"/>
     <w:lsdException w:name="Outline List 1" w:semiHidden="1" w:unhideWhenUsed="1"/>
@@ -6875,8 +6756,10 @@
     <w:lsdException w:name="Table Elegant" w:semiHidden="1" w:unhideWhenUsed="1"/>
     <w:lsdException w:name="Table Professional" w:semiHidden="1" w:unhideWhenUsed="1"/>
     <w:lsdException w:name="Table Subtle 1" w:semiHidden="1" w:unhideWhenUsed="1"/>
+    <w:lsdException w:name="Table Subtle 2" w:semiHidden="1" w:unhideWhenUsed="1"/>
     <w:lsdException w:name="Table Web 1" w:semiHidden="1" w:unhideWhenUsed="1"/>
     <w:lsdException w:name="Table Web 2" w:semiHidden="1" w:unhideWhenUsed="1"/>
+    <w:lsdException w:name="Table Web 3" w:semiHidden="1" w:unhideWhenUsed="1"/>
     <w:lsdException w:name="Balloon Text" w:semiHidden="1" w:unhideWhenUsed="1"/>
     <w:lsdException w:name="Table Grid" w:uiPriority="59"/>
     <w:lsdException w:name="Table Theme" w:semiHidden="1" w:unhideWhenUsed="1"/>
@@ -7965,7 +7848,7 @@
 </file>
 
 <file path=customXml/itemProps1.xml><?xml version="1.0" encoding="utf-8"?>
-<ds:datastoreItem xmlns:ds="http://schemas.openxmlformats.org/officeDocument/2006/customXml" ds:itemID="{309CD071-5BD3-48FA-9E48-23D00978A71E}">
+<ds:datastoreItem xmlns:ds="http://schemas.openxmlformats.org/officeDocument/2006/customXml" ds:itemID="{6AE469AD-1A40-4C7F-AA22-4B10A9171459}">
   <ds:schemaRefs>
     <ds:schemaRef ds:uri="http://schemas.openxmlformats.org/officeDocument/2006/bibliography"/>
   </ds:schemaRefs>

</xml_diff>